<commit_message>
update voice icon after setting in chat room
</commit_message>
<xml_diff>
--- a/source/README/document.docx
+++ b/source/README/document.docx
@@ -4,6 +4,35 @@
   <w:body>
     <w:p>
       <w:pPr>
+        <w:jc w:val="center"/>
+        <w:rPr>
+          <w:b/>
+          <w:bCs/>
+          <w:sz w:val="34"/>
+          <w:szCs w:val="34"/>
+          <w:lang w:val="en-US"/>
+        </w:rPr>
+      </w:pPr>
+      <w:r>
+        <w:rPr>
+          <w:b/>
+          <w:bCs/>
+          <w:sz w:val="34"/>
+          <w:szCs w:val="34"/>
+          <w:lang w:val="en-US"/>
+        </w:rPr>
+        <w:t>CHAT APP</w:t>
+      </w:r>
+    </w:p>
+    <w:p>
+      <w:pPr>
+        <w:rPr>
+          <w:lang w:val="vi-VN"/>
+        </w:rPr>
+      </w:pPr>
+    </w:p>
+    <w:p>
+      <w:pPr>
         <w:rPr>
           <w:lang w:val="vi-VN"/>
         </w:rPr>
@@ -281,7 +310,7 @@
         <w:shd w:val="clear" w:color="auto" w:fill="1E1E1E"/>
         <w:spacing w:line="270" w:lineRule="atLeast"/>
         <w:rPr>
-          <w:rFonts w:ascii="Menlo" w:eastAsia="Times New Roman" w:hAnsi="Menlo" w:cs="Menlo"/>
+          <w:rFonts w:ascii="Menlo" w:hAnsi="Menlo" w:cs="Menlo"/>
           <w:color w:val="D4D4D4"/>
           <w:sz w:val="18"/>
           <w:szCs w:val="18"/>
@@ -289,7 +318,7 @@
       </w:pPr>
       <w:r>
         <w:rPr>
-          <w:rFonts w:ascii="Menlo" w:eastAsia="Times New Roman" w:hAnsi="Menlo" w:cs="Menlo"/>
+          <w:rFonts w:ascii="Menlo" w:hAnsi="Menlo" w:cs="Menlo"/>
           <w:color w:val="D4D4D4"/>
           <w:sz w:val="18"/>
           <w:szCs w:val="18"/>
@@ -302,7 +331,7 @@
         <w:shd w:val="clear" w:color="auto" w:fill="1E1E1E"/>
         <w:spacing w:line="270" w:lineRule="atLeast"/>
         <w:rPr>
-          <w:rFonts w:ascii="Menlo" w:eastAsia="Times New Roman" w:hAnsi="Menlo" w:cs="Menlo"/>
+          <w:rFonts w:ascii="Menlo" w:hAnsi="Menlo" w:cs="Menlo"/>
           <w:color w:val="D4D4D4"/>
           <w:sz w:val="18"/>
           <w:szCs w:val="18"/>
@@ -310,7 +339,7 @@
       </w:pPr>
       <w:r>
         <w:rPr>
-          <w:rFonts w:ascii="Menlo" w:eastAsia="Times New Roman" w:hAnsi="Menlo" w:cs="Menlo"/>
+          <w:rFonts w:ascii="Menlo" w:hAnsi="Menlo" w:cs="Menlo"/>
           <w:color w:val="D4D4D4"/>
           <w:sz w:val="18"/>
           <w:szCs w:val="18"/>
@@ -319,7 +348,7 @@
       </w:r>
       <w:r>
         <w:rPr>
-          <w:rFonts w:ascii="Menlo" w:eastAsia="Times New Roman" w:hAnsi="Menlo" w:cs="Menlo"/>
+          <w:rFonts w:ascii="Menlo" w:hAnsi="Menlo" w:cs="Menlo"/>
           <w:color w:val="CE9178"/>
           <w:sz w:val="18"/>
           <w:szCs w:val="18"/>
@@ -328,7 +357,7 @@
       </w:r>
       <w:r>
         <w:rPr>
-          <w:rFonts w:ascii="Menlo" w:eastAsia="Times New Roman" w:hAnsi="Menlo" w:cs="Menlo"/>
+          <w:rFonts w:ascii="Menlo" w:hAnsi="Menlo" w:cs="Menlo"/>
           <w:color w:val="D4D4D4"/>
           <w:sz w:val="18"/>
           <w:szCs w:val="18"/>
@@ -337,7 +366,7 @@
       </w:r>
       <w:r>
         <w:rPr>
-          <w:rFonts w:ascii="Menlo" w:eastAsia="Times New Roman" w:hAnsi="Menlo" w:cs="Menlo"/>
+          <w:rFonts w:ascii="Menlo" w:hAnsi="Menlo" w:cs="Menlo"/>
           <w:color w:val="CE9178"/>
           <w:sz w:val="18"/>
           <w:szCs w:val="18"/>
@@ -346,7 +375,7 @@
       </w:r>
       <w:r>
         <w:rPr>
-          <w:rFonts w:ascii="Menlo" w:eastAsia="Times New Roman" w:hAnsi="Menlo" w:cs="Menlo"/>
+          <w:rFonts w:ascii="Menlo" w:hAnsi="Menlo" w:cs="Menlo"/>
           <w:color w:val="D4D4D4"/>
           <w:sz w:val="18"/>
           <w:szCs w:val="18"/>
@@ -359,7 +388,7 @@
         <w:shd w:val="clear" w:color="auto" w:fill="1E1E1E"/>
         <w:spacing w:line="270" w:lineRule="atLeast"/>
         <w:rPr>
-          <w:rFonts w:ascii="Menlo" w:eastAsia="Times New Roman" w:hAnsi="Menlo" w:cs="Menlo"/>
+          <w:rFonts w:ascii="Menlo" w:hAnsi="Menlo" w:cs="Menlo"/>
           <w:color w:val="D4D4D4"/>
           <w:sz w:val="18"/>
           <w:szCs w:val="18"/>
@@ -367,7 +396,7 @@
       </w:pPr>
       <w:r>
         <w:rPr>
-          <w:rFonts w:ascii="Menlo" w:eastAsia="Times New Roman" w:hAnsi="Menlo" w:cs="Menlo"/>
+          <w:rFonts w:ascii="Menlo" w:hAnsi="Menlo" w:cs="Menlo"/>
           <w:color w:val="D4D4D4"/>
           <w:sz w:val="18"/>
           <w:szCs w:val="18"/>
@@ -376,7 +405,7 @@
       </w:r>
       <w:r>
         <w:rPr>
-          <w:rFonts w:ascii="Menlo" w:eastAsia="Times New Roman" w:hAnsi="Menlo" w:cs="Menlo"/>
+          <w:rFonts w:ascii="Menlo" w:hAnsi="Menlo" w:cs="Menlo"/>
           <w:color w:val="CE9178"/>
           <w:sz w:val="18"/>
           <w:szCs w:val="18"/>
@@ -389,7 +418,7 @@
         <w:shd w:val="clear" w:color="auto" w:fill="1E1E1E"/>
         <w:spacing w:line="270" w:lineRule="atLeast"/>
         <w:rPr>
-          <w:rFonts w:ascii="Menlo" w:eastAsia="Times New Roman" w:hAnsi="Menlo" w:cs="Menlo"/>
+          <w:rFonts w:ascii="Menlo" w:hAnsi="Menlo" w:cs="Menlo"/>
           <w:color w:val="D4D4D4"/>
           <w:sz w:val="18"/>
           <w:szCs w:val="18"/>
@@ -397,7 +426,7 @@
       </w:pPr>
       <w:r>
         <w:rPr>
-          <w:rFonts w:ascii="Menlo" w:eastAsia="Times New Roman" w:hAnsi="Menlo" w:cs="Menlo"/>
+          <w:rFonts w:ascii="Menlo" w:hAnsi="Menlo" w:cs="Menlo"/>
           <w:color w:val="D4D4D4"/>
           <w:sz w:val="18"/>
           <w:szCs w:val="18"/>
@@ -406,7 +435,7 @@
       </w:r>
       <w:r>
         <w:rPr>
-          <w:rFonts w:ascii="Menlo" w:eastAsia="Times New Roman" w:hAnsi="Menlo" w:cs="Menlo"/>
+          <w:rFonts w:ascii="Menlo" w:hAnsi="Menlo" w:cs="Menlo"/>
           <w:color w:val="CE9178"/>
           <w:sz w:val="18"/>
           <w:szCs w:val="18"/>
@@ -419,7 +448,7 @@
         <w:shd w:val="clear" w:color="auto" w:fill="1E1E1E"/>
         <w:spacing w:line="270" w:lineRule="atLeast"/>
         <w:rPr>
-          <w:rFonts w:ascii="Menlo" w:eastAsia="Times New Roman" w:hAnsi="Menlo" w:cs="Menlo"/>
+          <w:rFonts w:ascii="Menlo" w:hAnsi="Menlo" w:cs="Menlo"/>
           <w:color w:val="D4D4D4"/>
           <w:sz w:val="18"/>
           <w:szCs w:val="18"/>
@@ -427,7 +456,7 @@
       </w:pPr>
       <w:r>
         <w:rPr>
-          <w:rFonts w:ascii="Menlo" w:eastAsia="Times New Roman" w:hAnsi="Menlo" w:cs="Menlo"/>
+          <w:rFonts w:ascii="Menlo" w:hAnsi="Menlo" w:cs="Menlo"/>
           <w:color w:val="D4D4D4"/>
           <w:sz w:val="18"/>
           <w:szCs w:val="18"/>
@@ -436,7 +465,7 @@
       </w:r>
       <w:r>
         <w:rPr>
-          <w:rFonts w:ascii="Menlo" w:eastAsia="Times New Roman" w:hAnsi="Menlo" w:cs="Menlo"/>
+          <w:rFonts w:ascii="Menlo" w:hAnsi="Menlo" w:cs="Menlo"/>
           <w:color w:val="CE9178"/>
           <w:sz w:val="18"/>
           <w:szCs w:val="18"/>
@@ -449,7 +478,7 @@
         <w:shd w:val="clear" w:color="auto" w:fill="1E1E1E"/>
         <w:spacing w:line="270" w:lineRule="atLeast"/>
         <w:rPr>
-          <w:rFonts w:ascii="Menlo" w:eastAsia="Times New Roman" w:hAnsi="Menlo" w:cs="Menlo"/>
+          <w:rFonts w:ascii="Menlo" w:hAnsi="Menlo" w:cs="Menlo"/>
           <w:color w:val="D4D4D4"/>
           <w:sz w:val="18"/>
           <w:szCs w:val="18"/>
@@ -457,7 +486,7 @@
       </w:pPr>
       <w:r>
         <w:rPr>
-          <w:rFonts w:ascii="Menlo" w:eastAsia="Times New Roman" w:hAnsi="Menlo" w:cs="Menlo"/>
+          <w:rFonts w:ascii="Menlo" w:hAnsi="Menlo" w:cs="Menlo"/>
           <w:color w:val="D4D4D4"/>
           <w:sz w:val="18"/>
           <w:szCs w:val="18"/>
@@ -475,7 +504,526 @@
     <w:p>
       <w:pPr>
         <w:rPr>
-          <w:lang w:val="vi-VN"/>
+          <w:lang w:val="en-US"/>
+        </w:rPr>
+      </w:pPr>
+    </w:p>
+    <w:p>
+      <w:pPr>
+        <w:rPr>
+          <w:lang w:val="en-US"/>
+        </w:rPr>
+      </w:pPr>
+      <w:r>
+        <w:rPr>
+          <w:lang w:val="en-US"/>
+        </w:rPr>
+        <w:t xml:space="preserve">Key build </w:t>
+      </w:r>
+      <w:proofErr w:type="spellStart"/>
+      <w:r>
+        <w:rPr>
+          <w:lang w:val="en-US"/>
+        </w:rPr>
+        <w:t>apk</w:t>
+      </w:r>
+      <w:proofErr w:type="spellEnd"/>
+      <w:r>
+        <w:rPr>
+          <w:lang w:val="en-US"/>
+        </w:rPr>
+        <w:t xml:space="preserve">: </w:t>
+      </w:r>
+      <w:bookmarkStart w:id="0" w:name="OLE_LINK1"/>
+      <w:proofErr w:type="spellStart"/>
+      <w:r>
+        <w:rPr>
+          <w:lang w:val="en-US"/>
+        </w:rPr>
+        <w:t>AllgrowLabo</w:t>
+      </w:r>
+      <w:bookmarkEnd w:id="0"/>
+      <w:proofErr w:type="spellEnd"/>
+    </w:p>
+    <w:p>
+      <w:pPr>
+        <w:rPr>
+          <w:lang w:val="en-US"/>
+        </w:rPr>
+      </w:pPr>
+    </w:p>
+    <w:p>
+      <w:bookmarkStart w:id="1" w:name="OLE_LINK2"/>
+      <w:r>
+        <w:rPr>
+          <w:rFonts w:ascii="Menlo" w:hAnsi="Menlo" w:cs="Menlo"/>
+          <w:color w:val="292929"/>
+          <w:spacing w:val="-1"/>
+          <w:sz w:val="23"/>
+          <w:szCs w:val="23"/>
+          <w:shd w:val="clear" w:color="auto" w:fill="F2F2F2"/>
+        </w:rPr>
+        <w:t xml:space="preserve">keytool -genkey -v -keystore </w:t>
+      </w:r>
+      <w:proofErr w:type="spellStart"/>
+      <w:r>
+        <w:rPr>
+          <w:rFonts w:ascii="Menlo" w:hAnsi="Menlo" w:cs="Menlo"/>
+          <w:color w:val="292929"/>
+          <w:spacing w:val="-1"/>
+          <w:sz w:val="23"/>
+          <w:szCs w:val="23"/>
+          <w:shd w:val="clear" w:color="auto" w:fill="F2F2F2"/>
+          <w:lang w:val="en-US"/>
+        </w:rPr>
+        <w:t>myrelease</w:t>
+      </w:r>
+      <w:proofErr w:type="spellEnd"/>
+      <w:r>
+        <w:rPr>
+          <w:rFonts w:ascii="Menlo" w:hAnsi="Menlo" w:cs="Menlo"/>
+          <w:color w:val="292929"/>
+          <w:spacing w:val="-1"/>
+          <w:sz w:val="23"/>
+          <w:szCs w:val="23"/>
+          <w:shd w:val="clear" w:color="auto" w:fill="F2F2F2"/>
+        </w:rPr>
+        <w:t xml:space="preserve">.keystore -alias </w:t>
+      </w:r>
+      <w:bookmarkStart w:id="2" w:name="OLE_LINK4"/>
+      <w:proofErr w:type="spellStart"/>
+      <w:r>
+        <w:rPr>
+          <w:rFonts w:ascii="Menlo" w:hAnsi="Menlo" w:cs="Menlo"/>
+          <w:color w:val="292929"/>
+          <w:spacing w:val="-1"/>
+          <w:sz w:val="23"/>
+          <w:szCs w:val="23"/>
+          <w:shd w:val="clear" w:color="auto" w:fill="F2F2F2"/>
+          <w:lang w:val="en-US"/>
+        </w:rPr>
+        <w:t>AllgrowLabo</w:t>
+      </w:r>
+      <w:bookmarkEnd w:id="2"/>
+      <w:proofErr w:type="spellEnd"/>
+      <w:r>
+        <w:rPr>
+          <w:rFonts w:ascii="Menlo" w:hAnsi="Menlo" w:cs="Menlo"/>
+          <w:color w:val="292929"/>
+          <w:spacing w:val="-1"/>
+          <w:sz w:val="23"/>
+          <w:szCs w:val="23"/>
+          <w:shd w:val="clear" w:color="auto" w:fill="F2F2F2"/>
+        </w:rPr>
+        <w:t xml:space="preserve"> -keyalg RSA -keysize 2048 -validity 10000</w:t>
+      </w:r>
+    </w:p>
+    <w:bookmarkEnd w:id="1"/>
+    <w:p>
+      <w:pPr>
+        <w:rPr>
+          <w:lang w:val="en-US"/>
+        </w:rPr>
+      </w:pPr>
+    </w:p>
+    <w:p>
+      <w:pPr>
+        <w:tabs>
+          <w:tab w:val="left" w:pos="2880"/>
+        </w:tabs>
+        <w:rPr>
+          <w:lang w:val="en-US"/>
+        </w:rPr>
+      </w:pPr>
+    </w:p>
+    <w:p>
+      <w:pPr>
+        <w:rPr>
+          <w:lang w:val="en-US"/>
+        </w:rPr>
+      </w:pPr>
+      <w:r>
+        <w:rPr>
+          <w:lang w:val="en-US"/>
+        </w:rPr>
+        <w:t xml:space="preserve">keystore password: </w:t>
+      </w:r>
+      <w:bookmarkStart w:id="3" w:name="OLE_LINK3"/>
+      <w:proofErr w:type="spellStart"/>
+      <w:r>
+        <w:rPr>
+          <w:lang w:val="en-US"/>
+        </w:rPr>
+        <w:t>allgrowlabo</w:t>
+      </w:r>
+      <w:bookmarkEnd w:id="3"/>
+      <w:proofErr w:type="spellEnd"/>
+    </w:p>
+    <w:p>
+      <w:pPr>
+        <w:rPr>
+          <w:lang w:val="en-US"/>
+        </w:rPr>
+      </w:pPr>
+    </w:p>
+    <w:p>
+      <w:pPr>
+        <w:rPr>
+          <w:lang w:val="en-US"/>
+        </w:rPr>
+      </w:pPr>
+      <w:r>
+        <w:rPr>
+          <w:lang w:val="en-US"/>
+        </w:rPr>
+        <w:t>What is your first and last name?</w:t>
+      </w:r>
+    </w:p>
+    <w:p>
+      <w:pPr>
+        <w:rPr>
+          <w:lang w:val="en-US"/>
+        </w:rPr>
+      </w:pPr>
+      <w:r>
+        <w:rPr>
+          <w:lang w:val="en-US"/>
+        </w:rPr>
+        <w:t xml:space="preserve">  [Unknown]:  </w:t>
+      </w:r>
+      <w:proofErr w:type="spellStart"/>
+      <w:r>
+        <w:rPr>
+          <w:lang w:val="en-US"/>
+        </w:rPr>
+        <w:t>Allgrow</w:t>
+      </w:r>
+      <w:proofErr w:type="spellEnd"/>
+      <w:r>
+        <w:rPr>
+          <w:lang w:val="en-US"/>
+        </w:rPr>
+        <w:t xml:space="preserve"> </w:t>
+      </w:r>
+      <w:proofErr w:type="spellStart"/>
+      <w:r>
+        <w:rPr>
+          <w:lang w:val="en-US"/>
+        </w:rPr>
+        <w:t>Labo</w:t>
+      </w:r>
+      <w:proofErr w:type="spellEnd"/>
+    </w:p>
+    <w:p>
+      <w:pPr>
+        <w:rPr>
+          <w:lang w:val="en-US"/>
+        </w:rPr>
+      </w:pPr>
+      <w:r>
+        <w:rPr>
+          <w:lang w:val="en-US"/>
+        </w:rPr>
+        <w:t>What is the name of your organizational unit?</w:t>
+      </w:r>
+    </w:p>
+    <w:p>
+      <w:pPr>
+        <w:rPr>
+          <w:lang w:val="en-US"/>
+        </w:rPr>
+      </w:pPr>
+      <w:r>
+        <w:rPr>
+          <w:lang w:val="en-US"/>
+        </w:rPr>
+        <w:t xml:space="preserve">  [Unknown]:  </w:t>
+      </w:r>
+      <w:proofErr w:type="spellStart"/>
+      <w:r>
+        <w:rPr>
+          <w:lang w:val="en-US"/>
+        </w:rPr>
+        <w:t>Allgrow</w:t>
+      </w:r>
+      <w:proofErr w:type="spellEnd"/>
+      <w:r>
+        <w:rPr>
+          <w:lang w:val="en-US"/>
+        </w:rPr>
+        <w:t xml:space="preserve"> </w:t>
+      </w:r>
+      <w:proofErr w:type="spellStart"/>
+      <w:r>
+        <w:rPr>
+          <w:lang w:val="en-US"/>
+        </w:rPr>
+        <w:t>Labo</w:t>
+      </w:r>
+      <w:proofErr w:type="spellEnd"/>
+    </w:p>
+    <w:p>
+      <w:pPr>
+        <w:rPr>
+          <w:lang w:val="en-US"/>
+        </w:rPr>
+      </w:pPr>
+      <w:r>
+        <w:rPr>
+          <w:lang w:val="en-US"/>
+        </w:rPr>
+        <w:t>What is the name of your organization?</w:t>
+      </w:r>
+    </w:p>
+    <w:p>
+      <w:pPr>
+        <w:rPr>
+          <w:lang w:val="en-US"/>
+        </w:rPr>
+      </w:pPr>
+      <w:r>
+        <w:rPr>
+          <w:lang w:val="en-US"/>
+        </w:rPr>
+        <w:t xml:space="preserve">  [Unknown]:  </w:t>
+      </w:r>
+      <w:proofErr w:type="spellStart"/>
+      <w:r>
+        <w:rPr>
+          <w:lang w:val="en-US"/>
+        </w:rPr>
+        <w:t>Allgrow</w:t>
+      </w:r>
+      <w:proofErr w:type="spellEnd"/>
+      <w:r>
+        <w:rPr>
+          <w:lang w:val="en-US"/>
+        </w:rPr>
+        <w:t xml:space="preserve"> </w:t>
+      </w:r>
+      <w:proofErr w:type="spellStart"/>
+      <w:r>
+        <w:rPr>
+          <w:lang w:val="en-US"/>
+        </w:rPr>
+        <w:t>Labo</w:t>
+      </w:r>
+      <w:proofErr w:type="spellEnd"/>
+    </w:p>
+    <w:p>
+      <w:pPr>
+        <w:rPr>
+          <w:lang w:val="en-US"/>
+        </w:rPr>
+      </w:pPr>
+      <w:r>
+        <w:rPr>
+          <w:lang w:val="en-US"/>
+        </w:rPr>
+        <w:t xml:space="preserve">What is the name of your </w:t>
+      </w:r>
+      <w:proofErr w:type="gramStart"/>
+      <w:r>
+        <w:rPr>
+          <w:lang w:val="en-US"/>
+        </w:rPr>
+        <w:t>City</w:t>
+      </w:r>
+      <w:proofErr w:type="gramEnd"/>
+      <w:r>
+        <w:rPr>
+          <w:lang w:val="en-US"/>
+        </w:rPr>
+        <w:t xml:space="preserve"> or Locality?</w:t>
+      </w:r>
+    </w:p>
+    <w:p>
+      <w:pPr>
+        <w:rPr>
+          <w:lang w:val="en-US"/>
+        </w:rPr>
+      </w:pPr>
+      <w:r>
+        <w:rPr>
+          <w:lang w:val="en-US"/>
+        </w:rPr>
+        <w:t xml:space="preserve">  [Unknown]:  Ho Chi Minh</w:t>
+      </w:r>
+    </w:p>
+    <w:p>
+      <w:pPr>
+        <w:rPr>
+          <w:lang w:val="en-US"/>
+        </w:rPr>
+      </w:pPr>
+      <w:r>
+        <w:rPr>
+          <w:lang w:val="en-US"/>
+        </w:rPr>
+        <w:t>What is the name of your State or Province?</w:t>
+      </w:r>
+    </w:p>
+    <w:p>
+      <w:pPr>
+        <w:rPr>
+          <w:lang w:val="en-US"/>
+        </w:rPr>
+      </w:pPr>
+      <w:r>
+        <w:rPr>
+          <w:lang w:val="en-US"/>
+        </w:rPr>
+        <w:t xml:space="preserve">  [Unknown]:  District 3</w:t>
+      </w:r>
+    </w:p>
+    <w:p>
+      <w:pPr>
+        <w:rPr>
+          <w:lang w:val="en-US"/>
+        </w:rPr>
+      </w:pPr>
+      <w:r>
+        <w:rPr>
+          <w:lang w:val="en-US"/>
+        </w:rPr>
+        <w:t>What is the two-letter country code for this unit?</w:t>
+      </w:r>
+    </w:p>
+    <w:p>
+      <w:pPr>
+        <w:rPr>
+          <w:lang w:val="en-US"/>
+        </w:rPr>
+      </w:pPr>
+      <w:r>
+        <w:rPr>
+          <w:lang w:val="en-US"/>
+        </w:rPr>
+        <w:t xml:space="preserve">  [Unknown]:  HC</w:t>
+      </w:r>
+    </w:p>
+    <w:p>
+      <w:pPr>
+        <w:rPr>
+          <w:lang w:val="en-US"/>
+        </w:rPr>
+      </w:pPr>
+      <w:r>
+        <w:rPr>
+          <w:lang w:val="en-US"/>
+        </w:rPr>
+        <w:t>Is CN=</w:t>
+      </w:r>
+      <w:proofErr w:type="spellStart"/>
+      <w:r>
+        <w:rPr>
+          <w:lang w:val="en-US"/>
+        </w:rPr>
+        <w:t>Allgrow</w:t>
+      </w:r>
+      <w:proofErr w:type="spellEnd"/>
+      <w:r>
+        <w:rPr>
+          <w:lang w:val="en-US"/>
+        </w:rPr>
+        <w:t xml:space="preserve"> </w:t>
+      </w:r>
+      <w:proofErr w:type="spellStart"/>
+      <w:r>
+        <w:rPr>
+          <w:lang w:val="en-US"/>
+        </w:rPr>
+        <w:t>Labo</w:t>
+      </w:r>
+      <w:proofErr w:type="spellEnd"/>
+      <w:r>
+        <w:rPr>
+          <w:lang w:val="en-US"/>
+        </w:rPr>
+        <w:t>, OU=</w:t>
+      </w:r>
+      <w:proofErr w:type="spellStart"/>
+      <w:r>
+        <w:rPr>
+          <w:lang w:val="en-US"/>
+        </w:rPr>
+        <w:t>Allgrow</w:t>
+      </w:r>
+      <w:proofErr w:type="spellEnd"/>
+      <w:r>
+        <w:rPr>
+          <w:lang w:val="en-US"/>
+        </w:rPr>
+        <w:t xml:space="preserve"> </w:t>
+      </w:r>
+      <w:proofErr w:type="spellStart"/>
+      <w:r>
+        <w:rPr>
+          <w:lang w:val="en-US"/>
+        </w:rPr>
+        <w:t>Labo</w:t>
+      </w:r>
+      <w:proofErr w:type="spellEnd"/>
+      <w:r>
+        <w:rPr>
+          <w:lang w:val="en-US"/>
+        </w:rPr>
+        <w:t>, O=</w:t>
+      </w:r>
+      <w:proofErr w:type="spellStart"/>
+      <w:r>
+        <w:rPr>
+          <w:lang w:val="en-US"/>
+        </w:rPr>
+        <w:t>Allgrow</w:t>
+      </w:r>
+      <w:proofErr w:type="spellEnd"/>
+      <w:r>
+        <w:rPr>
+          <w:lang w:val="en-US"/>
+        </w:rPr>
+        <w:t xml:space="preserve"> </w:t>
+      </w:r>
+      <w:proofErr w:type="spellStart"/>
+      <w:r>
+        <w:rPr>
+          <w:lang w:val="en-US"/>
+        </w:rPr>
+        <w:t>Labo</w:t>
+      </w:r>
+      <w:proofErr w:type="spellEnd"/>
+      <w:r>
+        <w:rPr>
+          <w:lang w:val="en-US"/>
+        </w:rPr>
+        <w:t>, L=Ho Chi Minh, ST=District 3, C=</w:t>
+      </w:r>
+      <w:proofErr w:type="gramStart"/>
+      <w:r>
+        <w:rPr>
+          <w:lang w:val="en-US"/>
+        </w:rPr>
+        <w:t>HC</w:t>
+      </w:r>
+      <w:proofErr w:type="gramEnd"/>
+      <w:r>
+        <w:rPr>
+          <w:lang w:val="en-US"/>
+        </w:rPr>
+        <w:t xml:space="preserve"> correct?</w:t>
+      </w:r>
+    </w:p>
+    <w:p>
+      <w:pPr>
+        <w:rPr>
+          <w:lang w:val="en-US"/>
+        </w:rPr>
+      </w:pPr>
+    </w:p>
+    <w:p>
+      <w:pPr>
+        <w:rPr>
+          <w:lang w:val="en-US"/>
         </w:rPr>
       </w:pPr>
     </w:p>
@@ -883,6 +1431,10 @@
   <w:style w:type="paragraph" w:default="1" w:styleId="Normal">
     <w:name w:val="Normal"/>
     <w:qFormat/>
+    <w:rsid w:val="00F56784"/>
+    <w:rPr>
+      <w:rFonts w:eastAsia="Times New Roman"/>
+    </w:rPr>
   </w:style>
   <w:style w:type="character" w:default="1" w:styleId="DefaultParagraphFont">
     <w:name w:val="Default Paragraph Font"/>

</xml_diff>